<commit_message>
Update authors rights transfers.
</commit_message>
<xml_diff>
--- a/media/authors_rights.docx
+++ b/media/authors_rights.docx
@@ -1,6 +1,6 @@
 
 <file path=word/document.xml><?xml version="1.0" encoding="utf-8"?>
-<w:document xmlns:wpc="http://schemas.microsoft.com/office/word/2010/wordprocessingCanvas" xmlns:cx="http://schemas.microsoft.com/office/drawing/2014/chartex" xmlns:cx1="http://schemas.microsoft.com/office/drawing/2015/9/8/chartex" xmlns:cx2="http://schemas.microsoft.com/office/drawing/2015/10/21/chartex" xmlns:cx3="http://schemas.microsoft.com/office/drawing/2016/5/9/chartex" xmlns:cx4="http://schemas.microsoft.com/office/drawing/2016/5/10/chartex" xmlns:cx5="http://schemas.microsoft.com/office/drawing/2016/5/11/chartex" xmlns:cx6="http://schemas.microsoft.com/office/drawing/2016/5/12/chartex" xmlns:cx7="http://schemas.microsoft.com/office/drawing/2016/5/13/chartex" xmlns:cx8="http://schemas.microsoft.com/office/drawing/2016/5/14/chartex" xmlns:mc="http://schemas.openxmlformats.org/markup-compatibility/2006" xmlns:aink="http://schemas.microsoft.com/office/drawing/2016/ink" xmlns:am3d="http://schemas.microsoft.com/office/drawing/2017/model3d" xmlns:o="urn:schemas-microsoft-com:office:office" xmlns:r="http://schemas.openxmlformats.org/officeDocument/2006/relationships" xmlns:m="http://schemas.openxmlformats.org/officeDocument/2006/math" xmlns:v="urn:schemas-microsoft-com:vml" xmlns:wp14="http://schemas.microsoft.com/office/word/2010/wordprocessingDrawing" xmlns:wp="http://schemas.openxmlformats.org/drawingml/2006/wordprocessingDrawing" xmlns:w10="urn:schemas-microsoft-com:office:word" xmlns:w="http://schemas.openxmlformats.org/wordprocessingml/2006/main" xmlns:w14="http://schemas.microsoft.com/office/word/2010/wordml" xmlns:w15="http://schemas.microsoft.com/office/word/2012/wordml" xmlns:w16cid="http://schemas.microsoft.com/office/word/2016/wordml/cid" xmlns:w16se="http://schemas.microsoft.com/office/word/2015/wordml/symex" xmlns:wpg="http://schemas.microsoft.com/office/word/2010/wordprocessingGroup" xmlns:wpi="http://schemas.microsoft.com/office/word/2010/wordprocessingInk" xmlns:wne="http://schemas.microsoft.com/office/word/2006/wordml" xmlns:wps="http://schemas.microsoft.com/office/word/2010/wordprocessingShape" mc:Ignorable="w14 w15 w16se w16cid wp14">
+<w:document xmlns:wpc="http://schemas.microsoft.com/office/word/2010/wordprocessingCanvas" xmlns:cx="http://schemas.microsoft.com/office/drawing/2014/chartex" xmlns:cx1="http://schemas.microsoft.com/office/drawing/2015/9/8/chartex" xmlns:cx2="http://schemas.microsoft.com/office/drawing/2015/10/21/chartex" xmlns:cx3="http://schemas.microsoft.com/office/drawing/2016/5/9/chartex" xmlns:cx4="http://schemas.microsoft.com/office/drawing/2016/5/10/chartex" xmlns:cx5="http://schemas.microsoft.com/office/drawing/2016/5/11/chartex" xmlns:cx6="http://schemas.microsoft.com/office/drawing/2016/5/12/chartex" xmlns:cx7="http://schemas.microsoft.com/office/drawing/2016/5/13/chartex" xmlns:cx8="http://schemas.microsoft.com/office/drawing/2016/5/14/chartex" xmlns:mc="http://schemas.openxmlformats.org/markup-compatibility/2006" xmlns:aink="http://schemas.microsoft.com/office/drawing/2016/ink" xmlns:am3d="http://schemas.microsoft.com/office/drawing/2017/model3d" xmlns:o="urn:schemas-microsoft-com:office:office" xmlns:r="http://schemas.openxmlformats.org/officeDocument/2006/relationships" xmlns:m="http://schemas.openxmlformats.org/officeDocument/2006/math" xmlns:v="urn:schemas-microsoft-com:vml" xmlns:wp14="http://schemas.microsoft.com/office/word/2010/wordprocessingDrawing" xmlns:wp="http://schemas.openxmlformats.org/drawingml/2006/wordprocessingDrawing" xmlns:w10="urn:schemas-microsoft-com:office:word" xmlns:w="http://schemas.openxmlformats.org/wordprocessingml/2006/main" xmlns:w14="http://schemas.microsoft.com/office/word/2010/wordml" xmlns:w15="http://schemas.microsoft.com/office/word/2012/wordml" xmlns:w16cex="http://schemas.microsoft.com/office/word/2018/wordml/cex" xmlns:w16cid="http://schemas.microsoft.com/office/word/2016/wordml/cid" xmlns:w16="http://schemas.microsoft.com/office/word/2018/wordml" xmlns:w16se="http://schemas.microsoft.com/office/word/2015/wordml/symex" xmlns:wpg="http://schemas.microsoft.com/office/word/2010/wordprocessingGroup" xmlns:wpi="http://schemas.microsoft.com/office/word/2010/wordprocessingInk" xmlns:wne="http://schemas.microsoft.com/office/word/2006/wordml" xmlns:wps="http://schemas.microsoft.com/office/word/2010/wordprocessingShape" mc:Ignorable="w14 w15 w16se w16cid w16 w16cex wp14">
   <w:body>
     <w:p>
       <w:pPr>
@@ -60,6 +60,7 @@
         </w:rPr>
         <w:tab/>
       </w:r>
+      <w:proofErr w:type="gramStart"/>
       <w:r>
         <w:rPr>
           <w:sz w:val="20"/>
@@ -73,7 +74,33 @@
           <w:sz w:val="23"/>
           <w:szCs w:val="23"/>
         </w:rPr>
-        <w:t>« __ » _______________ 201 _ г.</w:t>
+        <w:t>« _</w:t>
+      </w:r>
+      <w:proofErr w:type="gramEnd"/>
+      <w:r>
+        <w:rPr>
+          <w:rFonts w:ascii="Arial" w:eastAsia="Arial" w:hAnsi="Arial" w:cs="Arial"/>
+          <w:sz w:val="23"/>
+          <w:szCs w:val="23"/>
+        </w:rPr>
+        <w:t>_ » _______________ 20</w:t>
+      </w:r>
+      <w:r>
+        <w:rPr>
+          <w:rFonts w:ascii="Arial" w:eastAsia="Arial" w:hAnsi="Arial" w:cs="Arial"/>
+          <w:sz w:val="23"/>
+          <w:szCs w:val="23"/>
+          <w:lang w:val="en-US"/>
+        </w:rPr>
+        <w:t>2</w:t>
+      </w:r>
+      <w:r>
+        <w:rPr>
+          <w:rFonts w:ascii="Arial" w:eastAsia="Arial" w:hAnsi="Arial" w:cs="Arial"/>
+          <w:sz w:val="23"/>
+          <w:szCs w:val="23"/>
+        </w:rPr>
+        <w:t xml:space="preserve"> _ г.</w:t>
       </w:r>
     </w:p>
     <w:p>
@@ -223,7 +250,25 @@
           <w:szCs w:val="24"/>
           <w:lang w:val="en-US"/>
         </w:rPr>
-        <w:t xml:space="preserve">Proceedings of the XI </w:t>
+        <w:t>Proceedings of the X</w:t>
+      </w:r>
+      <w:r>
+        <w:rPr>
+          <w:rFonts w:ascii="Arial" w:eastAsia="Arial" w:hAnsi="Arial" w:cs="Arial"/>
+          <w:sz w:val="24"/>
+          <w:szCs w:val="24"/>
+          <w:lang w:val="en-US"/>
+        </w:rPr>
+        <w:t>II</w:t>
+      </w:r>
+      <w:r>
+        <w:rPr>
+          <w:rFonts w:ascii="Arial" w:eastAsia="Arial" w:hAnsi="Arial" w:cs="Arial"/>
+          <w:sz w:val="24"/>
+          <w:szCs w:val="24"/>
+          <w:lang w:val="en-US"/>
+        </w:rPr>
+        <w:t xml:space="preserve"> M</w:t>
       </w:r>
       <w:proofErr w:type="spellStart"/>
       <w:r>
@@ -233,7 +278,7 @@
           <w:szCs w:val="24"/>
           <w:lang w:val="en-US"/>
         </w:rPr>
-        <w:t>Majorov</w:t>
+        <w:t>ajorov</w:t>
       </w:r>
       <w:proofErr w:type="spellEnd"/>
       <w:r>
@@ -571,15 +616,7 @@
           <w:sz w:val="24"/>
           <w:szCs w:val="24"/>
         </w:rPr>
-        <w:t xml:space="preserve"> </w:t>
-      </w:r>
-      <w:r>
-        <w:rPr>
-          <w:rFonts w:ascii="Arial" w:eastAsia="Arial" w:hAnsi="Arial" w:cs="Arial"/>
-          <w:sz w:val="24"/>
-          <w:szCs w:val="24"/>
-        </w:rPr>
-        <w:t>издани</w:t>
+        <w:t xml:space="preserve"> издани</w:t>
       </w:r>
       <w:r>
         <w:rPr>
@@ -662,6 +699,15 @@
           <w:rFonts w:ascii="Arial" w:eastAsia="Arial" w:hAnsi="Arial" w:cs="Arial"/>
           <w:sz w:val="24"/>
           <w:szCs w:val="24"/>
+          <w:lang w:val="en-US"/>
+        </w:rPr>
+        <w:t>I</w:t>
+      </w:r>
+      <w:r>
+        <w:rPr>
+          <w:rFonts w:ascii="Arial" w:eastAsia="Arial" w:hAnsi="Arial" w:cs="Arial"/>
+          <w:sz w:val="24"/>
+          <w:szCs w:val="24"/>
         </w:rPr>
         <w:t xml:space="preserve"> </w:t>
       </w:r>
@@ -818,15 +864,7 @@
           <w:sz w:val="24"/>
           <w:szCs w:val="24"/>
         </w:rPr>
-        <w:t>»</w:t>
-      </w:r>
-      <w:r>
-        <w:rPr>
-          <w:rFonts w:ascii="Arial" w:eastAsia="Arial" w:hAnsi="Arial" w:cs="Arial"/>
-          <w:sz w:val="24"/>
-          <w:szCs w:val="24"/>
-        </w:rPr>
-        <w:t xml:space="preserve"> (</w:t>
+        <w:t>» (</w:t>
       </w:r>
       <w:r>
         <w:rPr>
@@ -910,7 +948,7 @@
           <w:sz w:val="24"/>
           <w:szCs w:val="24"/>
         </w:rPr>
-        <w:t xml:space="preserve">Автор (соавторы) гарантирует, что Статья является оригинальной работой, представленной для рассмотрения только </w:t>
+        <w:t xml:space="preserve">Автор (соавторы) гарантирует, что Статья является оригинальной работой, представленной для рассмотрения </w:t>
       </w:r>
       <w:proofErr w:type="gramStart"/>
       <w:r>
@@ -919,7 +957,7 @@
           <w:sz w:val="24"/>
           <w:szCs w:val="24"/>
         </w:rPr>
-        <w:t xml:space="preserve">этому </w:t>
+        <w:t xml:space="preserve">только этому </w:t>
       </w:r>
       <w:r>
         <w:rPr>
@@ -1179,8 +1217,6 @@
           <w:szCs w:val="20"/>
         </w:rPr>
       </w:pPr>
-      <w:bookmarkStart w:id="1" w:name="_GoBack"/>
-      <w:bookmarkEnd w:id="1"/>
       <w:proofErr w:type="gramStart"/>
       <w:r>
         <w:rPr>
@@ -1382,7 +1418,7 @@
 </file>
 
 <file path=word/numbering.xml><?xml version="1.0" encoding="utf-8"?>
-<w:numbering xmlns:wpc="http://schemas.microsoft.com/office/word/2010/wordprocessingCanvas" xmlns:cx="http://schemas.microsoft.com/office/drawing/2014/chartex" xmlns:cx1="http://schemas.microsoft.com/office/drawing/2015/9/8/chartex" xmlns:cx2="http://schemas.microsoft.com/office/drawing/2015/10/21/chartex" xmlns:cx3="http://schemas.microsoft.com/office/drawing/2016/5/9/chartex" xmlns:cx4="http://schemas.microsoft.com/office/drawing/2016/5/10/chartex" xmlns:cx5="http://schemas.microsoft.com/office/drawing/2016/5/11/chartex" xmlns:cx6="http://schemas.microsoft.com/office/drawing/2016/5/12/chartex" xmlns:cx7="http://schemas.microsoft.com/office/drawing/2016/5/13/chartex" xmlns:cx8="http://schemas.microsoft.com/office/drawing/2016/5/14/chartex" xmlns:mc="http://schemas.openxmlformats.org/markup-compatibility/2006" xmlns:aink="http://schemas.microsoft.com/office/drawing/2016/ink" xmlns:am3d="http://schemas.microsoft.com/office/drawing/2017/model3d" xmlns:o="urn:schemas-microsoft-com:office:office" xmlns:r="http://schemas.openxmlformats.org/officeDocument/2006/relationships" xmlns:m="http://schemas.openxmlformats.org/officeDocument/2006/math" xmlns:v="urn:schemas-microsoft-com:vml" xmlns:wp14="http://schemas.microsoft.com/office/word/2010/wordprocessingDrawing" xmlns:wp="http://schemas.openxmlformats.org/drawingml/2006/wordprocessingDrawing" xmlns:w10="urn:schemas-microsoft-com:office:word" xmlns:w="http://schemas.openxmlformats.org/wordprocessingml/2006/main" xmlns:w14="http://schemas.microsoft.com/office/word/2010/wordml" xmlns:w15="http://schemas.microsoft.com/office/word/2012/wordml" xmlns:w16cid="http://schemas.microsoft.com/office/word/2016/wordml/cid" xmlns:w16se="http://schemas.microsoft.com/office/word/2015/wordml/symex" xmlns:wpg="http://schemas.microsoft.com/office/word/2010/wordprocessingGroup" xmlns:wpi="http://schemas.microsoft.com/office/word/2010/wordprocessingInk" xmlns:wne="http://schemas.microsoft.com/office/word/2006/wordml" xmlns:wps="http://schemas.microsoft.com/office/word/2010/wordprocessingShape" mc:Ignorable="w14 w15 w16se w16cid wp14">
+<w:numbering xmlns:wpc="http://schemas.microsoft.com/office/word/2010/wordprocessingCanvas" xmlns:cx="http://schemas.microsoft.com/office/drawing/2014/chartex" xmlns:cx1="http://schemas.microsoft.com/office/drawing/2015/9/8/chartex" xmlns:cx2="http://schemas.microsoft.com/office/drawing/2015/10/21/chartex" xmlns:cx3="http://schemas.microsoft.com/office/drawing/2016/5/9/chartex" xmlns:cx4="http://schemas.microsoft.com/office/drawing/2016/5/10/chartex" xmlns:cx5="http://schemas.microsoft.com/office/drawing/2016/5/11/chartex" xmlns:cx6="http://schemas.microsoft.com/office/drawing/2016/5/12/chartex" xmlns:cx7="http://schemas.microsoft.com/office/drawing/2016/5/13/chartex" xmlns:cx8="http://schemas.microsoft.com/office/drawing/2016/5/14/chartex" xmlns:mc="http://schemas.openxmlformats.org/markup-compatibility/2006" xmlns:aink="http://schemas.microsoft.com/office/drawing/2016/ink" xmlns:am3d="http://schemas.microsoft.com/office/drawing/2017/model3d" xmlns:o="urn:schemas-microsoft-com:office:office" xmlns:r="http://schemas.openxmlformats.org/officeDocument/2006/relationships" xmlns:m="http://schemas.openxmlformats.org/officeDocument/2006/math" xmlns:v="urn:schemas-microsoft-com:vml" xmlns:wp14="http://schemas.microsoft.com/office/word/2010/wordprocessingDrawing" xmlns:wp="http://schemas.openxmlformats.org/drawingml/2006/wordprocessingDrawing" xmlns:w10="urn:schemas-microsoft-com:office:word" xmlns:w="http://schemas.openxmlformats.org/wordprocessingml/2006/main" xmlns:w14="http://schemas.microsoft.com/office/word/2010/wordml" xmlns:w15="http://schemas.microsoft.com/office/word/2012/wordml" xmlns:w16cex="http://schemas.microsoft.com/office/word/2018/wordml/cex" xmlns:w16cid="http://schemas.microsoft.com/office/word/2016/wordml/cid" xmlns:w16="http://schemas.microsoft.com/office/word/2018/wordml" xmlns:w16se="http://schemas.microsoft.com/office/word/2015/wordml/symex" xmlns:wpg="http://schemas.microsoft.com/office/word/2010/wordprocessingGroup" xmlns:wpi="http://schemas.microsoft.com/office/word/2010/wordprocessingInk" xmlns:wne="http://schemas.microsoft.com/office/word/2006/wordml" xmlns:wps="http://schemas.microsoft.com/office/word/2010/wordprocessingShape" mc:Ignorable="w14 w15 w16se w16cid w16 w16cex wp14">
   <w:abstractNum w:abstractNumId="0" w15:restartNumberingAfterBreak="0">
     <w:nsid w:val="19495CFF"/>
     <w:multiLevelType w:val="hybridMultilevel"/>
@@ -1549,7 +1585,7 @@
 </file>
 
 <file path=word/styles.xml><?xml version="1.0" encoding="utf-8"?>
-<w:styles xmlns:mc="http://schemas.openxmlformats.org/markup-compatibility/2006" xmlns:r="http://schemas.openxmlformats.org/officeDocument/2006/relationships" xmlns:w="http://schemas.openxmlformats.org/wordprocessingml/2006/main" xmlns:w14="http://schemas.microsoft.com/office/word/2010/wordml" xmlns:w15="http://schemas.microsoft.com/office/word/2012/wordml" xmlns:w16cid="http://schemas.microsoft.com/office/word/2016/wordml/cid" xmlns:w16se="http://schemas.microsoft.com/office/word/2015/wordml/symex" mc:Ignorable="w14 w15 w16se w16cid">
+<w:styles xmlns:mc="http://schemas.openxmlformats.org/markup-compatibility/2006" xmlns:r="http://schemas.openxmlformats.org/officeDocument/2006/relationships" xmlns:w="http://schemas.openxmlformats.org/wordprocessingml/2006/main" xmlns:w14="http://schemas.microsoft.com/office/word/2010/wordml" xmlns:w15="http://schemas.microsoft.com/office/word/2012/wordml" xmlns:w16cex="http://schemas.microsoft.com/office/word/2018/wordml/cex" xmlns:w16cid="http://schemas.microsoft.com/office/word/2016/wordml/cid" xmlns:w16="http://schemas.microsoft.com/office/word/2018/wordml" xmlns:w16se="http://schemas.microsoft.com/office/word/2015/wordml/symex" mc:Ignorable="w14 w15 w16se w16cid w16 w16cex">
   <w:docDefaults>
     <w:rPrDefault>
       <w:rPr>
@@ -1667,6 +1703,7 @@
     <w:lsdException w:name="HTML Sample" w:semiHidden="1" w:unhideWhenUsed="1"/>
     <w:lsdException w:name="HTML Typewriter" w:semiHidden="1" w:unhideWhenUsed="1"/>
     <w:lsdException w:name="HTML Variable" w:semiHidden="1" w:unhideWhenUsed="1"/>
+    <w:lsdException w:name="Normal Table" w:semiHidden="1" w:unhideWhenUsed="1"/>
     <w:lsdException w:name="annotation subject" w:semiHidden="1" w:unhideWhenUsed="1"/>
     <w:lsdException w:name="No List" w:semiHidden="1" w:unhideWhenUsed="1"/>
     <w:lsdException w:name="Outline List 1" w:semiHidden="1" w:unhideWhenUsed="1"/>
@@ -1713,8 +1750,10 @@
     <w:lsdException w:name="Table Subtle 2" w:semiHidden="1" w:unhideWhenUsed="1"/>
     <w:lsdException w:name="Table Web 1" w:semiHidden="1" w:unhideWhenUsed="1"/>
     <w:lsdException w:name="Table Web 2" w:semiHidden="1" w:unhideWhenUsed="1"/>
+    <w:lsdException w:name="Table Web 3" w:semiHidden="1" w:unhideWhenUsed="1"/>
     <w:lsdException w:name="Balloon Text" w:semiHidden="1" w:unhideWhenUsed="1"/>
     <w:lsdException w:name="Table Grid" w:uiPriority="59"/>
+    <w:lsdException w:name="Table Theme" w:semiHidden="1" w:unhideWhenUsed="1"/>
     <w:lsdException w:name="Placeholder Text" w:semiHidden="1"/>
     <w:lsdException w:name="No Spacing" w:uiPriority="1" w:qFormat="1"/>
     <w:lsdException w:name="Light Shading" w:uiPriority="60"/>
@@ -1936,17 +1975,17 @@
     <w:lsdException w:name="Unresolved Mention" w:semiHidden="1" w:unhideWhenUsed="1"/>
     <w:lsdException w:name="Smart Link" w:semiHidden="1" w:unhideWhenUsed="1"/>
   </w:latentStyles>
-  <w:style w:type="paragraph" w:default="1" w:styleId="a">
+  <w:style w:type="paragraph" w:default="1" w:styleId="Normal">
     <w:name w:val="Normal"/>
     <w:qFormat/>
   </w:style>
-  <w:style w:type="character" w:default="1" w:styleId="a0">
+  <w:style w:type="character" w:default="1" w:styleId="DefaultParagraphFont">
     <w:name w:val="Default Paragraph Font"/>
     <w:uiPriority w:val="1"/>
     <w:semiHidden/>
     <w:unhideWhenUsed/>
   </w:style>
-  <w:style w:type="table" w:default="1" w:styleId="a1">
+  <w:style w:type="table" w:default="1" w:styleId="TableNormal">
     <w:name w:val="Normal Table"/>
     <w:uiPriority w:val="99"/>
     <w:semiHidden/>
@@ -1961,7 +2000,7 @@
       </w:tblCellMar>
     </w:tblPr>
   </w:style>
-  <w:style w:type="numbering" w:default="1" w:styleId="a2">
+  <w:style w:type="numbering" w:default="1" w:styleId="NoList">
     <w:name w:val="No List"/>
     <w:uiPriority w:val="99"/>
     <w:semiHidden/>

</xml_diff>